<commit_message>
more or less done, added exported png
</commit_message>
<xml_diff>
--- a/scripts/GraphModulesESDsReport.docx
+++ b/scripts/GraphModulesESDsReport.docx
@@ -221,7 +221,7 @@
           <wp:inline>
             <wp:extent cx="2772075" cy="2772075"/>
             <wp:effectExtent b="0" l="0" r="0" t="0"/>
-            <wp:docPr descr="Fig. 1. Link ‘0’ is the position at which only the focal ESDs are present. Link ‘1’ represents their immediate associations, and ‘2’ the link to those, so on. We see that a steep decline occurs along the horizontal axis indicating our link search method results in efffectively comphrensive groups." title="" id="22" name="Picture"/>
+            <wp:docPr descr="Fig. 1. Link ‘0’ is the position at which only the focal ESDs are present. Link ‘1’ represents their immediate associations, and ‘2’ the link to those, so on. We see that a steep decline occurs along the horizontal axis indicating our link search method results in effectively comprehensive groups." title="" id="22" name="Picture"/>
             <a:graphic>
               <a:graphicData uri="http://schemas.openxmlformats.org/drawingml/2006/picture">
                 <pic:pic>
@@ -318,7 +318,7 @@
         <w:t xml:space="preserve"> </w:t>
       </w:r>
       <w:r>
-        <w:t xml:space="preserve">the link to those, so on. We see that a steep decline occurs along the horizontal axis indicating our link search method results in efffectively comphrensive groups.</w:t>
+        <w:t xml:space="preserve">the link to those, so on. We see that a steep decline occurs along the horizontal axis indicating our link search method results in effectively comprehensive groups.</w:t>
       </w:r>
     </w:p>
     <w:p>

</xml_diff>